<commit_message>
update: style of formula number
</commit_message>
<xml_diff>
--- a/template-master.docx
+++ b/template-master.docx
@@ -1827,7 +1827,7 @@
       <w:pPr>
         <w:spacing w:line="300" w:lineRule="auto"/>
         <w:rPr>
-          <w:rFonts w:eastAsia="黑体" w:cs="Times New Roman" w:hint="eastAsia"/>
+          <w:rFonts w:eastAsia="黑体" w:cs="Times New Roman"/>
           <w:b/>
           <w:sz w:val="36"/>
           <w:szCs w:val="30"/>
@@ -6994,7 +6994,7 @@
     </w:p>
     <w:p>
       <w:pPr>
-        <w:pStyle w:val="a0"/>
+        <w:pStyle w:val="1"/>
       </w:pPr>
       <w:bookmarkStart w:id="0" w:name="_Ref88987461"/>
       <w:r>
@@ -7501,15 +7501,32 @@
         </w:rPr>
         <w:t>最新的“</w:t>
       </w:r>
-      <w:hyperlink r:id="rId24" w:history="1">
-        <w:r>
-          <w:rPr>
-            <w:rFonts w:ascii="宋体" w:hAnsi="宋体"/>
-            <w:szCs w:val="21"/>
-          </w:rPr>
-          <w:t>同济大学授予博士硕士学位和培养研究生学科专业目录</w:t>
-        </w:r>
-      </w:hyperlink>
+      <w:r>
+        <w:fldChar w:fldCharType="begin"/>
+      </w:r>
+      <w:r>
+        <w:instrText xml:space="preserve"> HYPERLINK "http://new.tjyjsy.com/shownews</w:instrText>
+      </w:r>
+      <w:r>
+        <w:instrText xml:space="preserve">.aspx?id=435&amp;page=%e5%ad%a6%e4%bd%8d%e7%ae%a1%e7%90%86" </w:instrText>
+      </w:r>
+      <w:r>
+        <w:fldChar w:fldCharType="separate"/>
+      </w:r>
+      <w:r>
+        <w:rPr>
+          <w:rFonts w:ascii="宋体" w:hAnsi="宋体"/>
+          <w:szCs w:val="21"/>
+        </w:rPr>
+        <w:t>同济大学授予博士硕士学位和培养研究生学科专业目录</w:t>
+      </w:r>
+      <w:r>
+        <w:rPr>
+          <w:rFonts w:ascii="宋体" w:hAnsi="宋体"/>
+          <w:szCs w:val="21"/>
+        </w:rPr>
+        <w:fldChar w:fldCharType="end"/>
+      </w:r>
       <w:r>
         <w:rPr>
           <w:rFonts w:ascii="宋体" w:hAnsi="宋体" w:hint="eastAsia"/>
@@ -8257,9 +8274,9 @@
       <w:pPr>
         <w:pStyle w:val="af4"/>
         <w:sectPr>
-          <w:headerReference w:type="even" r:id="rId25"/>
-          <w:headerReference w:type="default" r:id="rId26"/>
-          <w:footerReference w:type="default" r:id="rId27"/>
+          <w:headerReference w:type="even" r:id="rId24"/>
+          <w:headerReference w:type="default" r:id="rId25"/>
+          <w:footerReference w:type="default" r:id="rId26"/>
           <w:pgSz w:w="11900" w:h="16840"/>
           <w:pgMar w:top="1440" w:right="1797" w:bottom="1440" w:left="1797" w:header="1140" w:footer="1140" w:gutter="0"/>
           <w:pgNumType w:start="1"/>
@@ -8531,7 +8548,7 @@
                     <pic:cNvPicPr/>
                   </pic:nvPicPr>
                   <pic:blipFill>
-                    <a:blip r:embed="rId28">
+                    <a:blip r:embed="rId27">
                       <a:extLst>
                         <a:ext uri="{28A0092B-C50C-407E-A947-70E740481C1C}">
                           <a14:useLocalDpi xmlns:a14="http://schemas.microsoft.com/office/drawing/2010/main" val="0"/>
@@ -8968,15 +8985,15 @@
       <w:pPr>
         <w:pStyle w:val="3"/>
       </w:pPr>
-      <w:bookmarkStart w:id="25" w:name="_Ref88991473"/>
-      <w:bookmarkStart w:id="26" w:name="_Toc97209458"/>
+      <w:bookmarkStart w:id="25" w:name="_Toc97209458"/>
+      <w:bookmarkStart w:id="26" w:name="_Ref88991473"/>
       <w:r>
         <w:rPr>
           <w:rFonts w:hint="eastAsia"/>
         </w:rPr>
         <w:t>图</w:t>
       </w:r>
-      <w:bookmarkEnd w:id="26"/>
+      <w:bookmarkEnd w:id="25"/>
     </w:p>
     <w:p>
       <w:pPr>
@@ -9139,7 +9156,7 @@
         <w:pStyle w:val="3"/>
       </w:pPr>
       <w:bookmarkStart w:id="27" w:name="_Toc97209459"/>
-      <w:bookmarkEnd w:id="25"/>
+      <w:bookmarkEnd w:id="26"/>
       <w:r>
         <w:rPr>
           <w:rFonts w:hint="eastAsia"/>
@@ -10589,7 +10606,10 @@
         <w:fldChar w:fldCharType="end"/>
       </w:r>
       <w:r>
-        <w:noBreakHyphen/>
+        <w:rPr>
+          <w:rFonts w:hint="eastAsia"/>
+        </w:rPr>
+        <w:t>.</w:t>
       </w:r>
       <w:r>
         <w:fldChar w:fldCharType="begin"/>
@@ -10906,7 +10926,7 @@
         <w:fldChar w:fldCharType="end"/>
       </w:r>
       <w:r>
-        <w:noBreakHyphen/>
+        <w:t>.</w:t>
       </w:r>
       <w:r>
         <w:fldChar w:fldCharType="begin"/>
@@ -11141,7 +11161,7 @@
         <w:pStyle w:val="a2"/>
         <w:ind w:firstLine="480"/>
         <w:sectPr>
-          <w:footerReference w:type="default" r:id="rId29"/>
+          <w:footerReference w:type="default" r:id="rId28"/>
           <w:pgSz w:w="11900" w:h="16840"/>
           <w:pgMar w:top="1440" w:right="1800" w:bottom="1440" w:left="1800" w:header="1134" w:footer="1134" w:gutter="0"/>
           <w:cols w:space="425"/>
@@ -13755,6 +13775,7 @@
         </w:rPr>
         <w:t>至新插入的图片下方，修改标题，之后选中“图</w:t>
       </w:r>
+      <w:proofErr w:type="spellStart"/>
       <w:r>
         <w:rPr>
           <w:rFonts w:hint="eastAsia"/>
@@ -13764,6 +13785,7 @@
       <w:r>
         <w:t>.x</w:t>
       </w:r>
+      <w:proofErr w:type="spellEnd"/>
       <w:r>
         <w:rPr>
           <w:rFonts w:hint="eastAsia"/>
@@ -14151,6 +14173,7 @@
         </w:rPr>
         <w:t>表</w:t>
       </w:r>
+      <w:proofErr w:type="spellStart"/>
       <w:r>
         <w:rPr>
           <w:rFonts w:hint="eastAsia"/>
@@ -14160,6 +14183,7 @@
       <w:r>
         <w:t>.x</w:t>
       </w:r>
+      <w:proofErr w:type="spellEnd"/>
       <w:r>
         <w:rPr>
           <w:rFonts w:hint="eastAsia"/>
@@ -14404,7 +14428,7 @@
                     <pic:cNvPicPr/>
                   </pic:nvPicPr>
                   <pic:blipFill>
-                    <a:blip r:embed="rId30">
+                    <a:blip r:embed="rId29">
                       <a:extLst>
                         <a:ext uri="{28A0092B-C50C-407E-A947-70E740481C1C}">
                           <a14:useLocalDpi xmlns:a14="http://schemas.microsoft.com/office/drawing/2010/main" val="0"/>
@@ -15526,9 +15550,6 @@
           <w:ilvl w:val="0"/>
           <w:numId w:val="27"/>
         </w:numPr>
-        <w:rPr>
-          <w:rFonts w:hint="eastAsia"/>
-        </w:rPr>
       </w:pPr>
       <w:bookmarkStart w:id="60" w:name="_Ref96628008"/>
       <w:r>
@@ -15556,8 +15577,8 @@
       <w:pPr>
         <w:pStyle w:val="af7"/>
         <w:sectPr>
-          <w:headerReference w:type="even" r:id="rId31"/>
-          <w:headerReference w:type="first" r:id="rId32"/>
+          <w:headerReference w:type="even" r:id="rId30"/>
+          <w:headerReference w:type="first" r:id="rId31"/>
           <w:pgSz w:w="11900" w:h="16840"/>
           <w:pgMar w:top="1440" w:right="1800" w:bottom="1440" w:left="1800" w:header="1134" w:footer="1134" w:gutter="0"/>
           <w:cols w:space="425"/>
@@ -16083,7 +16104,7 @@
                     <pic:cNvPicPr/>
                   </pic:nvPicPr>
                   <pic:blipFill>
-                    <a:blip r:embed="rId33">
+                    <a:blip r:embed="rId32">
                       <a:extLst>
                         <a:ext uri="{28A0092B-C50C-407E-A947-70E740481C1C}">
                           <a14:useLocalDpi xmlns:a14="http://schemas.microsoft.com/office/drawing/2010/main" val="0"/>
@@ -16830,849 +16851,20 @@
     </w:p>
     <w:p>
       <w:pPr>
-        <w:pStyle w:val="af7"/>
-      </w:pPr>
-    </w:p>
-    <w:p>
-      <w:pPr>
-        <w:pStyle w:val="af7"/>
-      </w:pPr>
-    </w:p>
-    <w:p>
-      <w:pPr>
-        <w:pStyle w:val="af7"/>
-        <w:sectPr>
-          <w:pgSz w:w="11900" w:h="16840"/>
-          <w:pgMar w:top="1440" w:right="1800" w:bottom="1440" w:left="1800" w:header="1134" w:footer="1134" w:gutter="0"/>
-          <w:cols w:space="425"/>
-          <w:docGrid w:type="lines" w:linePitch="312"/>
-        </w:sectPr>
-      </w:pPr>
-    </w:p>
-    <w:p>
-      <w:pPr>
         <w:widowControl w:val="0"/>
         <w:snapToGrid w:val="0"/>
         <w:spacing w:line="288" w:lineRule="auto"/>
-        <w:jc w:val="center"/>
-        <w:rPr>
-          <w:rFonts w:ascii="宋体" w:hAnsi="宋体" w:cs="Times New Roman"/>
-          <w:b/>
-          <w:kern w:val="2"/>
-          <w:sz w:val="36"/>
-          <w:szCs w:val="36"/>
-        </w:rPr>
-      </w:pPr>
-      <w:r>
-        <w:rPr>
-          <w:rFonts w:eastAsia="黑体" w:cs="Times New Roman" w:hint="eastAsia"/>
-          <w:b/>
-          <w:kern w:val="2"/>
-          <w:sz w:val="36"/>
-          <w:szCs w:val="36"/>
-        </w:rPr>
-        <w:lastRenderedPageBreak/>
-        <w:t>同济大学学位论文原创性声明</w:t>
-      </w:r>
-    </w:p>
-    <w:p>
-      <w:pPr>
-        <w:widowControl w:val="0"/>
-        <w:snapToGrid w:val="0"/>
-        <w:spacing w:line="288" w:lineRule="auto"/>
-        <w:jc w:val="both"/>
-        <w:rPr>
-          <w:rFonts w:ascii="宋体" w:hAnsi="宋体" w:cs="Times New Roman"/>
-          <w:b/>
-          <w:kern w:val="2"/>
-          <w:sz w:val="20"/>
-          <w:szCs w:val="20"/>
-        </w:rPr>
-      </w:pPr>
-    </w:p>
-    <w:p>
-      <w:pPr>
-        <w:widowControl w:val="0"/>
-        <w:adjustRightInd w:val="0"/>
-        <w:snapToGrid w:val="0"/>
-        <w:spacing w:line="336" w:lineRule="auto"/>
-        <w:ind w:firstLineChars="200" w:firstLine="560"/>
-        <w:jc w:val="both"/>
-        <w:rPr>
-          <w:rFonts w:ascii="宋体" w:hAnsi="宋体" w:cs="Times New Roman"/>
-          <w:b/>
-          <w:kern w:val="2"/>
-          <w:sz w:val="28"/>
-          <w:szCs w:val="28"/>
-          <w:u w:val="single"/>
-        </w:rPr>
-      </w:pPr>
-      <w:r>
-        <w:rPr>
-          <w:rFonts w:ascii="宋体" w:hAnsi="宋体" w:cs="Times New Roman" w:hint="eastAsia"/>
-          <w:kern w:val="2"/>
-          <w:sz w:val="28"/>
-          <w:szCs w:val="28"/>
-        </w:rPr>
-        <w:t>本人郑重声明：所呈交的学位论文</w:t>
-      </w:r>
-      <w:r>
-        <w:rPr>
-          <w:rFonts w:ascii="宋体" w:hAnsi="宋体" w:cs="Times New Roman" w:hint="eastAsia"/>
-          <w:b/>
-          <w:kern w:val="2"/>
-          <w:sz w:val="28"/>
-          <w:szCs w:val="28"/>
-          <w:u w:val="single"/>
-        </w:rPr>
-        <w:t>《</w:t>
-      </w:r>
-      <w:r>
-        <w:rPr>
-          <w:rFonts w:ascii="宋体" w:hAnsi="宋体" w:cs="Times New Roman"/>
-          <w:b/>
-          <w:kern w:val="2"/>
-          <w:sz w:val="28"/>
-          <w:szCs w:val="28"/>
-          <w:u w:val="single"/>
-        </w:rPr>
-        <w:t>XXXXXXXXXXXXXXXXXXXXXXXXX</w:t>
-      </w:r>
-    </w:p>
-    <w:p>
-      <w:pPr>
-        <w:widowControl w:val="0"/>
-        <w:adjustRightInd w:val="0"/>
-        <w:snapToGrid w:val="0"/>
-        <w:spacing w:line="336" w:lineRule="auto"/>
-        <w:jc w:val="both"/>
-        <w:rPr>
-          <w:rFonts w:ascii="宋体" w:hAnsi="宋体" w:cs="Times New Roman"/>
-          <w:kern w:val="2"/>
-          <w:sz w:val="28"/>
-          <w:szCs w:val="28"/>
-        </w:rPr>
-      </w:pPr>
-      <w:r>
-        <w:rPr>
-          <w:rFonts w:ascii="宋体" w:hAnsi="宋体" w:cs="Times New Roman"/>
-          <w:b/>
-          <w:kern w:val="2"/>
-          <w:sz w:val="28"/>
-          <w:szCs w:val="28"/>
-          <w:u w:val="single"/>
-        </w:rPr>
-        <w:t>XXXXXXXXXXXXXXXXXXXXXXXXXXXXXXXXXXXXXXXXXXXXXXXXXXXXXXXX</w:t>
-      </w:r>
-      <w:r>
-        <w:rPr>
-          <w:rFonts w:ascii="宋体" w:hAnsi="宋体" w:cs="Times New Roman" w:hint="eastAsia"/>
-          <w:b/>
-          <w:kern w:val="2"/>
-          <w:sz w:val="28"/>
-          <w:szCs w:val="28"/>
-          <w:u w:val="single"/>
-        </w:rPr>
-        <w:t>》</w:t>
-      </w:r>
-      <w:r>
-        <w:rPr>
-          <w:rFonts w:ascii="宋体" w:hAnsi="宋体" w:cs="Times New Roman" w:hint="eastAsia"/>
-          <w:kern w:val="2"/>
-          <w:sz w:val="28"/>
-          <w:szCs w:val="28"/>
-        </w:rPr>
-        <w:t>，是本人在导师指导下，独立进行研究工作所取得的成果。除文中已经注明引用的内容外，本学位论文的研究成果不包含任何他人创作的、已公开发表或者没有公开发表的作品的内容。对本论文所涉及的研究工作做出贡献的其他个人和集体，均已在文中以明确方式标明。本学位论文原创性声明的法律责任由本人承担。</w:t>
-      </w:r>
-    </w:p>
-    <w:p>
-      <w:pPr>
-        <w:pStyle w:val="ab"/>
-        <w:widowControl w:val="0"/>
-        <w:adjustRightInd w:val="0"/>
-        <w:snapToGrid w:val="0"/>
-        <w:spacing w:beforeLines="50" w:before="156" w:afterLines="50" w:after="156" w:line="288" w:lineRule="auto"/>
-        <w:ind w:firstLineChars="899" w:firstLine="2527"/>
-        <w:jc w:val="both"/>
-        <w:rPr>
-          <w:rFonts w:ascii="宋体" w:hAnsi="宋体" w:cs="Times New Roman"/>
-          <w:b/>
-          <w:kern w:val="2"/>
-        </w:rPr>
-      </w:pPr>
-      <w:r>
-        <w:rPr>
-          <w:rFonts w:ascii="宋体" w:hAnsi="宋体" w:cs="Times New Roman" w:hint="eastAsia"/>
-          <w:b/>
-          <w:kern w:val="2"/>
-        </w:rPr>
-        <w:t xml:space="preserve">学位论文作者签名： </w:t>
-      </w:r>
-    </w:p>
-    <w:p>
-      <w:pPr>
-        <w:pStyle w:val="ab"/>
-        <w:widowControl w:val="0"/>
-        <w:wordWrap w:val="0"/>
-        <w:adjustRightInd w:val="0"/>
-        <w:snapToGrid w:val="0"/>
-        <w:spacing w:line="240" w:lineRule="auto"/>
-        <w:ind w:firstLineChars="1114" w:firstLine="3131"/>
-        <w:jc w:val="right"/>
-        <w:rPr>
-          <w:rFonts w:ascii="宋体" w:hAnsi="宋体" w:cs="Times New Roman"/>
-          <w:b/>
-          <w:kern w:val="2"/>
-        </w:rPr>
-      </w:pPr>
-      <w:r>
-        <w:rPr>
-          <w:rFonts w:ascii="宋体" w:hAnsi="宋体" w:cs="Times New Roman" w:hint="eastAsia"/>
-          <w:b/>
-          <w:kern w:val="2"/>
-        </w:rPr>
-        <w:t>日期</w:t>
-      </w:r>
-      <w:r>
-        <w:rPr>
-          <w:rFonts w:ascii="宋体" w:hAnsi="宋体" w:cs="Times New Roman"/>
-          <w:b/>
-          <w:kern w:val="2"/>
-        </w:rPr>
-        <w:t>：</w:t>
-      </w:r>
-      <w:r>
-        <w:rPr>
-          <w:rFonts w:ascii="宋体" w:hAnsi="宋体" w:cs="Times New Roman" w:hint="eastAsia"/>
-          <w:b/>
-          <w:kern w:val="2"/>
-        </w:rPr>
-        <w:t xml:space="preserve"> </w:t>
-      </w:r>
-      <w:r>
-        <w:rPr>
-          <w:rFonts w:ascii="宋体" w:hAnsi="宋体" w:cs="Times New Roman"/>
-          <w:b/>
-          <w:kern w:val="2"/>
-        </w:rPr>
-        <w:t xml:space="preserve"> </w:t>
-      </w:r>
-      <w:r>
-        <w:rPr>
-          <w:rFonts w:ascii="宋体" w:hAnsi="宋体" w:cs="Times New Roman" w:hint="eastAsia"/>
-          <w:b/>
-          <w:kern w:val="2"/>
-        </w:rPr>
-        <w:t xml:space="preserve">   年    </w:t>
-      </w:r>
-      <w:r>
-        <w:rPr>
-          <w:rFonts w:ascii="宋体" w:hAnsi="宋体" w:cs="Times New Roman"/>
-          <w:b/>
-          <w:kern w:val="2"/>
-        </w:rPr>
-        <w:t xml:space="preserve"> </w:t>
-      </w:r>
-      <w:r>
-        <w:rPr>
-          <w:rFonts w:ascii="宋体" w:hAnsi="宋体" w:cs="Times New Roman" w:hint="eastAsia"/>
-          <w:b/>
-          <w:kern w:val="2"/>
-        </w:rPr>
-        <w:t xml:space="preserve">月   </w:t>
-      </w:r>
-      <w:r>
-        <w:rPr>
-          <w:rFonts w:ascii="宋体" w:hAnsi="宋体" w:cs="Times New Roman"/>
-          <w:b/>
-          <w:kern w:val="2"/>
-        </w:rPr>
-        <w:t xml:space="preserve"> </w:t>
-      </w:r>
-      <w:r>
-        <w:rPr>
-          <w:rFonts w:ascii="宋体" w:hAnsi="宋体" w:cs="Times New Roman" w:hint="eastAsia"/>
-          <w:b/>
-          <w:kern w:val="2"/>
-        </w:rPr>
-        <w:t xml:space="preserve"> 日 </w:t>
-      </w:r>
-      <w:r>
-        <w:rPr>
-          <w:rFonts w:ascii="宋体" w:hAnsi="宋体" w:cs="Times New Roman"/>
-          <w:b/>
-          <w:kern w:val="2"/>
-        </w:rPr>
-        <w:t xml:space="preserve"> </w:t>
-      </w:r>
-    </w:p>
-    <w:p>
-      <w:pPr>
-        <w:widowControl w:val="0"/>
-        <w:adjustRightInd w:val="0"/>
-        <w:snapToGrid w:val="0"/>
-        <w:spacing w:line="288" w:lineRule="auto"/>
-        <w:jc w:val="both"/>
-        <w:rPr>
-          <w:rFonts w:ascii="宋体" w:hAnsi="宋体" w:cs="Times New Roman" w:hint="eastAsia"/>
-          <w:kern w:val="2"/>
-          <w:sz w:val="14"/>
-          <w:szCs w:val="14"/>
-        </w:rPr>
-      </w:pPr>
-    </w:p>
-    <w:p>
-      <w:pPr>
-        <w:widowControl w:val="0"/>
-        <w:adjustRightInd w:val="0"/>
-        <w:snapToGrid w:val="0"/>
-        <w:spacing w:line="288" w:lineRule="auto"/>
-        <w:jc w:val="both"/>
-        <w:rPr>
-          <w:rFonts w:ascii="宋体" w:hAnsi="宋体" w:cs="Times New Roman"/>
-          <w:kern w:val="2"/>
-          <w:sz w:val="14"/>
-          <w:szCs w:val="14"/>
-        </w:rPr>
-      </w:pPr>
-      <w:r>
-        <w:rPr>
-          <w:rFonts w:ascii="宋体" w:hAnsi="宋体" w:cs="Times New Roman" w:hint="eastAsia"/>
-          <w:kern w:val="2"/>
-          <w:sz w:val="14"/>
-          <w:szCs w:val="14"/>
-        </w:rPr>
-        <w:t>----------------------------------------------------------------------------------------------------------------------</w:t>
-      </w:r>
-    </w:p>
-    <w:p>
-      <w:pPr>
-        <w:widowControl w:val="0"/>
-        <w:adjustRightInd w:val="0"/>
-        <w:snapToGrid w:val="0"/>
-        <w:spacing w:line="288" w:lineRule="auto"/>
-        <w:jc w:val="both"/>
-        <w:rPr>
-          <w:rFonts w:ascii="宋体" w:hAnsi="宋体" w:cs="Times New Roman" w:hint="eastAsia"/>
-          <w:kern w:val="2"/>
-          <w:sz w:val="14"/>
-          <w:szCs w:val="14"/>
-        </w:rPr>
-      </w:pPr>
-    </w:p>
-    <w:p>
-      <w:pPr>
-        <w:widowControl w:val="0"/>
-        <w:snapToGrid w:val="0"/>
-        <w:spacing w:line="288" w:lineRule="auto"/>
-        <w:jc w:val="center"/>
-        <w:rPr>
-          <w:rFonts w:ascii="黑体" w:eastAsia="黑体" w:hAnsi="黑体" w:cs="Times New Roman"/>
-          <w:b/>
-          <w:kern w:val="2"/>
-          <w:sz w:val="36"/>
-          <w:szCs w:val="36"/>
-        </w:rPr>
-      </w:pPr>
-      <w:r>
-        <w:rPr>
-          <w:rFonts w:ascii="黑体" w:eastAsia="黑体" w:hAnsi="黑体" w:cs="Times New Roman" w:hint="eastAsia"/>
-          <w:b/>
-          <w:kern w:val="2"/>
-          <w:sz w:val="36"/>
-          <w:szCs w:val="36"/>
-        </w:rPr>
-        <w:t>同济大学学位论文版权使用授权书</w:t>
-      </w:r>
-    </w:p>
-    <w:p>
-      <w:pPr>
-        <w:widowControl w:val="0"/>
-        <w:snapToGrid w:val="0"/>
-        <w:spacing w:line="288" w:lineRule="auto"/>
-        <w:jc w:val="both"/>
-        <w:rPr>
-          <w:rFonts w:ascii="宋体" w:hAnsi="宋体" w:cs="Times New Roman"/>
-          <w:b/>
-          <w:kern w:val="2"/>
-          <w:sz w:val="20"/>
-          <w:szCs w:val="20"/>
-        </w:rPr>
-      </w:pPr>
-    </w:p>
-    <w:p>
-      <w:pPr>
-        <w:widowControl w:val="0"/>
-        <w:adjustRightInd w:val="0"/>
-        <w:snapToGrid w:val="0"/>
-        <w:spacing w:line="336" w:lineRule="auto"/>
-        <w:ind w:firstLineChars="200" w:firstLine="560"/>
-        <w:jc w:val="both"/>
-        <w:rPr>
-          <w:rFonts w:ascii="宋体" w:hAnsi="宋体" w:cs="Times New Roman"/>
-          <w:spacing w:val="-4"/>
-          <w:kern w:val="2"/>
-          <w:sz w:val="14"/>
-          <w:szCs w:val="14"/>
-        </w:rPr>
-      </w:pPr>
-      <w:r>
-        <w:rPr>
-          <w:rFonts w:ascii="宋体" w:hAnsi="宋体" w:cs="Times New Roman" w:hint="eastAsia"/>
-          <w:kern w:val="2"/>
-          <w:sz w:val="28"/>
-          <w:szCs w:val="28"/>
-        </w:rPr>
-        <w:t>本人完全了解同济大学关于收集、保存、使用学位论文的规定，同意如下各项内容：按照学校要求提交学位论文的印刷本和电子版本；学校有权保存学位论文的印刷本和电子版，并采用影印、缩印、扫描、数字化或其它手段保存论文；学校有权提供目录检索以及提供本学位论文全文或者部分的阅览服务；学校有权按有关规定向国家有关部门或者机构送交论文的复印件和电子版；允许论文被查阅和借阅。学校有权将本</w:t>
-      </w:r>
-      <w:r>
-        <w:rPr>
-          <w:rFonts w:ascii="宋体" w:hAnsi="宋体" w:cs="Times New Roman" w:hint="eastAsia"/>
-          <w:spacing w:val="-4"/>
-          <w:kern w:val="2"/>
-          <w:sz w:val="28"/>
-          <w:szCs w:val="28"/>
-        </w:rPr>
-        <w:t>学位论文的全部或部分内容授权编入有关数据库出版传播，可以采用影印、缩印或扫描等复制手段保存和汇编本学位论文。</w:t>
-      </w:r>
-    </w:p>
-    <w:p>
-      <w:pPr>
-        <w:widowControl w:val="0"/>
-        <w:adjustRightInd w:val="0"/>
-        <w:snapToGrid w:val="0"/>
-        <w:spacing w:line="360" w:lineRule="auto"/>
-        <w:ind w:firstLineChars="200" w:firstLine="562"/>
-        <w:jc w:val="both"/>
-        <w:rPr>
-          <w:rFonts w:ascii="宋体" w:hAnsi="宋体" w:cs="Times New Roman"/>
-          <w:b/>
-          <w:kern w:val="2"/>
-          <w:sz w:val="28"/>
-          <w:szCs w:val="28"/>
-        </w:rPr>
-      </w:pPr>
-      <w:r>
-        <w:rPr>
-          <w:rFonts w:ascii="宋体" w:hAnsi="宋体" w:cs="Times New Roman" w:hint="eastAsia"/>
-          <w:b/>
-          <w:kern w:val="2"/>
-          <w:sz w:val="28"/>
-          <w:szCs w:val="28"/>
-        </w:rPr>
-        <w:t>本</w:t>
-      </w:r>
-      <w:r>
-        <w:rPr>
-          <w:rFonts w:ascii="宋体" w:hAnsi="宋体" w:cs="Times New Roman"/>
-          <w:b/>
-          <w:kern w:val="2"/>
-          <w:sz w:val="28"/>
-          <w:szCs w:val="28"/>
-        </w:rPr>
-        <w:t>学位论文属于</w:t>
-      </w:r>
-      <w:r>
-        <w:rPr>
-          <w:rFonts w:ascii="宋体" w:hAnsi="宋体" w:cs="Times New Roman" w:hint="eastAsia"/>
-          <w:b/>
-          <w:kern w:val="2"/>
-          <w:sz w:val="28"/>
-          <w:szCs w:val="28"/>
-        </w:rPr>
-        <w:t>（在以下</w:t>
-      </w:r>
-      <w:r>
-        <w:rPr>
-          <w:rFonts w:ascii="宋体" w:hAnsi="宋体" w:cs="Times New Roman"/>
-          <w:b/>
-          <w:kern w:val="2"/>
-          <w:sz w:val="28"/>
-          <w:szCs w:val="28"/>
-        </w:rPr>
-        <w:t>方框内打“√”</w:t>
-      </w:r>
-      <w:r>
-        <w:rPr>
-          <w:rFonts w:ascii="宋体" w:hAnsi="宋体" w:cs="Times New Roman" w:hint="eastAsia"/>
-          <w:b/>
-          <w:kern w:val="2"/>
-          <w:sz w:val="28"/>
-          <w:szCs w:val="28"/>
-        </w:rPr>
-        <w:t>）</w:t>
-      </w:r>
-      <w:r>
-        <w:rPr>
-          <w:rFonts w:ascii="宋体" w:hAnsi="宋体" w:cs="Times New Roman"/>
-          <w:b/>
-          <w:kern w:val="2"/>
-          <w:sz w:val="28"/>
-          <w:szCs w:val="28"/>
-        </w:rPr>
-        <w:t>：</w:t>
-      </w:r>
-    </w:p>
-    <w:p>
-      <w:pPr>
-        <w:widowControl w:val="0"/>
-        <w:adjustRightInd w:val="0"/>
-        <w:snapToGrid w:val="0"/>
-        <w:ind w:firstLineChars="200" w:firstLine="562"/>
-        <w:jc w:val="both"/>
-        <w:rPr>
-          <w:rFonts w:ascii="宋体" w:hAnsi="宋体" w:cs="Times New Roman"/>
-          <w:b/>
-          <w:kern w:val="2"/>
-          <w:sz w:val="28"/>
-          <w:szCs w:val="28"/>
-        </w:rPr>
-      </w:pPr>
-      <w:r>
-        <w:rPr>
-          <w:rFonts w:ascii="宋体" w:hAnsi="宋体" w:cs="Times New Roman" w:hint="eastAsia"/>
-          <w:b/>
-          <w:kern w:val="2"/>
-          <w:sz w:val="28"/>
-          <w:szCs w:val="28"/>
-        </w:rPr>
-        <w:t>□ 保密</w:t>
-      </w:r>
-      <w:r>
-        <w:rPr>
-          <w:rFonts w:ascii="宋体" w:hAnsi="宋体" w:cs="Times New Roman"/>
-          <w:b/>
-          <w:kern w:val="2"/>
-          <w:sz w:val="28"/>
-          <w:szCs w:val="28"/>
-        </w:rPr>
-        <w:t>，在</w:t>
-      </w:r>
-      <w:r>
-        <w:rPr>
-          <w:rFonts w:ascii="宋体" w:hAnsi="宋体" w:cs="Times New Roman" w:hint="eastAsia"/>
-          <w:b/>
-          <w:kern w:val="2"/>
-          <w:sz w:val="28"/>
-          <w:szCs w:val="28"/>
-        </w:rPr>
-        <w:t>___</w:t>
-      </w:r>
-      <w:r>
-        <w:rPr>
-          <w:rFonts w:ascii="宋体" w:hAnsi="宋体" w:cs="Times New Roman"/>
-          <w:b/>
-          <w:kern w:val="2"/>
-          <w:sz w:val="28"/>
-          <w:szCs w:val="28"/>
-        </w:rPr>
-        <w:t>_</w:t>
-      </w:r>
-      <w:r>
-        <w:rPr>
-          <w:rFonts w:ascii="宋体" w:hAnsi="宋体" w:cs="Times New Roman" w:hint="eastAsia"/>
-          <w:b/>
-          <w:kern w:val="2"/>
-          <w:sz w:val="28"/>
-          <w:szCs w:val="28"/>
-        </w:rPr>
-        <w:t>_年解密后适用</w:t>
-      </w:r>
-      <w:r>
-        <w:rPr>
-          <w:rFonts w:ascii="宋体" w:hAnsi="宋体" w:cs="Times New Roman"/>
-          <w:b/>
-          <w:kern w:val="2"/>
-          <w:sz w:val="28"/>
-          <w:szCs w:val="28"/>
-        </w:rPr>
-        <w:t>本授权书。</w:t>
-      </w:r>
-    </w:p>
-    <w:p>
-      <w:pPr>
-        <w:widowControl w:val="0"/>
-        <w:adjustRightInd w:val="0"/>
-        <w:snapToGrid w:val="0"/>
-        <w:ind w:firstLineChars="200" w:firstLine="562"/>
-        <w:jc w:val="both"/>
-        <w:rPr>
-          <w:rFonts w:ascii="宋体" w:hAnsi="宋体" w:cs="Times New Roman"/>
-          <w:kern w:val="2"/>
-          <w:sz w:val="14"/>
-          <w:szCs w:val="14"/>
-        </w:rPr>
-      </w:pPr>
-      <w:r>
-        <w:rPr>
-          <w:rFonts w:ascii="宋体" w:hAnsi="宋体" w:cs="Times New Roman"/>
-          <w:b/>
-          <w:kern w:val="2"/>
-          <w:sz w:val="28"/>
-          <w:szCs w:val="28"/>
-        </w:rPr>
-        <w:t xml:space="preserve">□ </w:t>
-      </w:r>
-      <w:r>
-        <w:rPr>
-          <w:rFonts w:ascii="宋体" w:hAnsi="宋体" w:cs="Times New Roman" w:hint="eastAsia"/>
-          <w:b/>
-          <w:kern w:val="2"/>
-          <w:sz w:val="28"/>
-          <w:szCs w:val="28"/>
-        </w:rPr>
-        <w:t>不保密。</w:t>
-      </w:r>
-    </w:p>
-    <w:p>
-      <w:pPr>
-        <w:widowControl w:val="0"/>
-        <w:adjustRightInd w:val="0"/>
-        <w:snapToGrid w:val="0"/>
-        <w:jc w:val="both"/>
-        <w:rPr>
-          <w:rFonts w:ascii="宋体" w:hAnsi="宋体" w:cs="Times New Roman" w:hint="eastAsia"/>
-          <w:kern w:val="2"/>
-          <w:sz w:val="14"/>
-          <w:szCs w:val="14"/>
-        </w:rPr>
-      </w:pPr>
-    </w:p>
-    <w:p>
-      <w:pPr>
-        <w:widowControl w:val="0"/>
-        <w:adjustRightInd w:val="0"/>
-        <w:snapToGrid w:val="0"/>
-        <w:spacing w:beforeLines="30" w:before="93" w:afterLines="80" w:after="249"/>
-        <w:ind w:right="748"/>
-        <w:jc w:val="both"/>
-        <w:rPr>
-          <w:rFonts w:ascii="宋体" w:hAnsi="宋体" w:cs="Times New Roman"/>
-          <w:kern w:val="2"/>
-          <w:sz w:val="14"/>
-          <w:szCs w:val="14"/>
-        </w:rPr>
-      </w:pPr>
-      <w:r>
-        <w:rPr>
-          <w:rFonts w:ascii="宋体" w:hAnsi="宋体" w:cs="Times New Roman" w:hint="eastAsia"/>
-          <w:b/>
-          <w:kern w:val="2"/>
-          <w:sz w:val="28"/>
-          <w:szCs w:val="28"/>
-        </w:rPr>
-        <w:t xml:space="preserve">学位论文作者签名：          </w:t>
-      </w:r>
-      <w:r>
-        <w:rPr>
-          <w:rFonts w:ascii="宋体" w:hAnsi="宋体" w:cs="Times New Roman"/>
-          <w:b/>
-          <w:kern w:val="2"/>
-          <w:sz w:val="28"/>
-          <w:szCs w:val="28"/>
-        </w:rPr>
-        <w:t xml:space="preserve">      </w:t>
-      </w:r>
-      <w:r>
-        <w:rPr>
-          <w:rFonts w:ascii="宋体" w:hAnsi="宋体" w:cs="Times New Roman" w:hint="eastAsia"/>
-          <w:b/>
-          <w:kern w:val="2"/>
-          <w:sz w:val="28"/>
-          <w:szCs w:val="28"/>
-        </w:rPr>
-        <w:t>指导教师签名：</w:t>
-      </w:r>
-    </w:p>
-    <w:p>
-      <w:pPr>
-        <w:widowControl w:val="0"/>
-        <w:wordWrap w:val="0"/>
-        <w:adjustRightInd w:val="0"/>
-        <w:snapToGrid w:val="0"/>
-        <w:spacing w:line="288" w:lineRule="auto"/>
-        <w:jc w:val="both"/>
         <w:rPr>
           <w:rFonts w:ascii="黑体" w:eastAsia="黑体" w:hAnsi="宋体" w:cs="Times New Roman" w:hint="eastAsia"/>
           <w:kern w:val="2"/>
           <w:szCs w:val="28"/>
         </w:rPr>
       </w:pPr>
-      <w:r>
-        <w:rPr>
-          <w:rFonts w:ascii="宋体" w:hAnsi="宋体" w:cs="Times New Roman" w:hint="eastAsia"/>
-          <w:b/>
-          <w:kern w:val="2"/>
-          <w:sz w:val="28"/>
-          <w:szCs w:val="28"/>
-        </w:rPr>
-        <w:t>日期</w:t>
-      </w:r>
-      <w:r>
-        <w:rPr>
-          <w:rFonts w:ascii="宋体" w:hAnsi="宋体" w:cs="Times New Roman"/>
-          <w:b/>
-          <w:kern w:val="2"/>
-          <w:sz w:val="28"/>
-          <w:szCs w:val="28"/>
-        </w:rPr>
-        <w:t>：</w:t>
-      </w:r>
-      <w:r>
-        <w:rPr>
-          <w:rFonts w:ascii="宋体" w:hAnsi="宋体" w:cs="Times New Roman" w:hint="eastAsia"/>
-          <w:b/>
-          <w:kern w:val="2"/>
-          <w:sz w:val="28"/>
-          <w:szCs w:val="28"/>
-        </w:rPr>
-        <w:t xml:space="preserve">   </w:t>
-      </w:r>
-      <w:r>
-        <w:rPr>
-          <w:rFonts w:ascii="宋体" w:hAnsi="宋体" w:cs="Times New Roman"/>
-          <w:b/>
-          <w:kern w:val="2"/>
-          <w:sz w:val="28"/>
-          <w:szCs w:val="28"/>
-        </w:rPr>
-        <w:t xml:space="preserve">  </w:t>
-      </w:r>
-      <w:r>
-        <w:rPr>
-          <w:rFonts w:ascii="宋体" w:hAnsi="宋体" w:cs="Times New Roman" w:hint="eastAsia"/>
-          <w:b/>
-          <w:kern w:val="2"/>
-          <w:sz w:val="28"/>
-          <w:szCs w:val="28"/>
-        </w:rPr>
-        <w:t xml:space="preserve">年    月   </w:t>
-      </w:r>
-      <w:r>
-        <w:rPr>
-          <w:rFonts w:ascii="宋体" w:hAnsi="宋体" w:cs="Times New Roman"/>
-          <w:b/>
-          <w:kern w:val="2"/>
-          <w:sz w:val="28"/>
-          <w:szCs w:val="28"/>
-        </w:rPr>
-        <w:t xml:space="preserve"> </w:t>
-      </w:r>
-      <w:r>
-        <w:rPr>
-          <w:rFonts w:ascii="宋体" w:hAnsi="宋体" w:cs="Times New Roman" w:hint="eastAsia"/>
-          <w:b/>
-          <w:kern w:val="2"/>
-          <w:sz w:val="28"/>
-          <w:szCs w:val="28"/>
-        </w:rPr>
-        <w:t>日</w:t>
-      </w:r>
-      <w:r>
-        <w:rPr>
-          <w:rFonts w:ascii="宋体" w:hAnsi="宋体" w:cs="Times New Roman"/>
-          <w:b/>
-          <w:kern w:val="2"/>
-          <w:sz w:val="28"/>
-          <w:szCs w:val="28"/>
-        </w:rPr>
-        <w:t xml:space="preserve">         </w:t>
-      </w:r>
-      <w:r>
-        <w:rPr>
-          <w:rFonts w:ascii="宋体" w:hAnsi="宋体" w:cs="Times New Roman" w:hint="eastAsia"/>
-          <w:b/>
-          <w:kern w:val="2"/>
-          <w:sz w:val="28"/>
-          <w:szCs w:val="28"/>
-        </w:rPr>
-        <w:t>日期</w:t>
-      </w:r>
-      <w:r>
-        <w:rPr>
-          <w:rFonts w:ascii="宋体" w:hAnsi="宋体" w:cs="Times New Roman"/>
-          <w:b/>
-          <w:kern w:val="2"/>
-          <w:sz w:val="28"/>
-          <w:szCs w:val="28"/>
-        </w:rPr>
-        <w:t>：</w:t>
-      </w:r>
-      <w:r>
-        <w:rPr>
-          <w:rFonts w:ascii="宋体" w:hAnsi="宋体" w:cs="Times New Roman" w:hint="eastAsia"/>
-          <w:b/>
-          <w:kern w:val="2"/>
-          <w:sz w:val="28"/>
-          <w:szCs w:val="28"/>
-        </w:rPr>
-        <w:t xml:space="preserve">    </w:t>
-      </w:r>
-      <w:r>
-        <w:rPr>
-          <w:rFonts w:ascii="宋体" w:hAnsi="宋体" w:cs="Times New Roman"/>
-          <w:b/>
-          <w:kern w:val="2"/>
-          <w:sz w:val="28"/>
-          <w:szCs w:val="28"/>
-        </w:rPr>
-        <w:t xml:space="preserve"> </w:t>
-      </w:r>
-      <w:r>
-        <w:rPr>
-          <w:rFonts w:ascii="宋体" w:hAnsi="宋体" w:cs="Times New Roman" w:hint="eastAsia"/>
-          <w:b/>
-          <w:kern w:val="2"/>
-          <w:sz w:val="28"/>
-          <w:szCs w:val="28"/>
-        </w:rPr>
-        <w:t xml:space="preserve">年   </w:t>
-      </w:r>
-      <w:r>
-        <w:rPr>
-          <w:rFonts w:ascii="宋体" w:hAnsi="宋体" w:cs="Times New Roman"/>
-          <w:b/>
-          <w:kern w:val="2"/>
-          <w:sz w:val="28"/>
-          <w:szCs w:val="28"/>
-        </w:rPr>
-        <w:t xml:space="preserve"> </w:t>
-      </w:r>
-      <w:r>
-        <w:rPr>
-          <w:rFonts w:ascii="宋体" w:hAnsi="宋体" w:cs="Times New Roman" w:hint="eastAsia"/>
-          <w:b/>
-          <w:kern w:val="2"/>
-          <w:sz w:val="28"/>
-          <w:szCs w:val="28"/>
-        </w:rPr>
-        <w:t xml:space="preserve">月   </w:t>
-      </w:r>
-      <w:r>
-        <w:rPr>
-          <w:rFonts w:ascii="宋体" w:hAnsi="宋体" w:cs="Times New Roman"/>
-          <w:b/>
-          <w:kern w:val="2"/>
-          <w:sz w:val="28"/>
-          <w:szCs w:val="28"/>
-        </w:rPr>
-        <w:t xml:space="preserve"> </w:t>
-      </w:r>
-      <w:r>
-        <w:rPr>
-          <w:rFonts w:ascii="宋体" w:hAnsi="宋体" w:cs="Times New Roman" w:hint="eastAsia"/>
-          <w:b/>
-          <w:kern w:val="2"/>
-          <w:sz w:val="28"/>
-          <w:szCs w:val="28"/>
-        </w:rPr>
-        <w:t>日</w:t>
-      </w:r>
     </w:p>
     <w:sectPr>
-      <w:headerReference w:type="even" r:id="rId34"/>
-      <w:headerReference w:type="default" r:id="rId35"/>
-      <w:footerReference w:type="even" r:id="rId36"/>
+      <w:headerReference w:type="even" r:id="rId33"/>
+      <w:headerReference w:type="default" r:id="rId34"/>
+      <w:footerReference w:type="even" r:id="rId35"/>
       <w:pgSz w:w="11906" w:h="16838" w:code="9"/>
       <w:pgMar w:top="1440" w:right="1797" w:bottom="1440" w:left="1797" w:header="1134" w:footer="680" w:gutter="0"/>
       <w:cols w:space="425"/>
@@ -18383,7 +17575,7 @@
         <w:sz w:val="21"/>
         <w:szCs w:val="21"/>
       </w:rPr>
-      <w:t>书写要求</w:t>
+      <w:t>附录</w:t>
     </w:r>
     <w:r>
       <w:rPr>
@@ -18554,13 +17746,7 @@
 
 <file path=word/header15.xml><?xml version="1.0" encoding="utf-8"?>
 <w:hdr xmlns:wpc="http://schemas.microsoft.com/office/word/2010/wordprocessingCanvas" xmlns:cx="http://schemas.microsoft.com/office/drawing/2014/chartex" xmlns:cx1="http://schemas.microsoft.com/office/drawing/2015/9/8/chartex" xmlns:cx2="http://schemas.microsoft.com/office/drawing/2015/10/21/chartex" xmlns:cx3="http://schemas.microsoft.com/office/drawing/2016/5/9/chartex" xmlns:cx4="http://schemas.microsoft.com/office/drawing/2016/5/10/chartex" xmlns:cx5="http://schemas.microsoft.com/office/drawing/2016/5/11/chartex" xmlns:cx6="http://schemas.microsoft.com/office/drawing/2016/5/12/chartex" xmlns:cx7="http://schemas.microsoft.com/office/drawing/2016/5/13/chartex" xmlns:cx8="http://schemas.microsoft.com/office/drawing/2016/5/14/chartex" xmlns:mc="http://schemas.openxmlformats.org/markup-compatibility/2006" xmlns:aink="http://schemas.microsoft.com/office/drawing/2016/ink" xmlns:am3d="http://schemas.microsoft.com/office/drawing/2017/model3d" xmlns:o="urn:schemas-microsoft-com:office:office" xmlns:r="http://schemas.openxmlformats.org/officeDocument/2006/relationships" xmlns:m="http://schemas.openxmlformats.org/officeDocument/2006/math" xmlns:v="urn:schemas-microsoft-com:vml" xmlns:wp14="http://schemas.microsoft.com/office/word/2010/wordprocessingDrawing" xmlns:wp="http://schemas.openxmlformats.org/drawingml/2006/wordprocessingDrawing" xmlns:w10="urn:schemas-microsoft-com:office:word" xmlns:w="http://schemas.openxmlformats.org/wordprocessingml/2006/main" xmlns:w14="http://schemas.microsoft.com/office/word/2010/wordml" xmlns:w15="http://schemas.microsoft.com/office/word/2012/wordml" xmlns:w16cex="http://schemas.microsoft.com/office/word/2018/wordml/cex" xmlns:w16cid="http://schemas.microsoft.com/office/word/2016/wordml/cid" xmlns:w16="http://schemas.microsoft.com/office/word/2018/wordml" xmlns:w16sdtdh="http://schemas.microsoft.com/office/word/2020/wordml/sdtdatahash" xmlns:w16se="http://schemas.microsoft.com/office/word/2015/wordml/symex" xmlns:wpg="http://schemas.microsoft.com/office/word/2010/wordprocessingGroup" xmlns:wpi="http://schemas.microsoft.com/office/word/2010/wordprocessingInk" xmlns:wne="http://schemas.microsoft.com/office/word/2006/wordml" xmlns:wps="http://schemas.microsoft.com/office/word/2010/wordprocessingShape" mc:Ignorable="w14 w15 w16se w16cid w16 w16cex w16sdtdh wp14">
-  <w:p>
-    <w:pPr>
-      <w:rPr>
-        <w:rFonts w:hint="eastAsia"/>
-      </w:rPr>
-    </w:pPr>
-  </w:p>
+  <w:p/>
 </w:hdr>
 </file>
 

</xml_diff>